<commit_message>
dupa lab, a aparut etapa 2
</commit_message>
<xml_diff>
--- a/Planificare & cerințe proiect (ID + seria 15, 2021-2022) .docx
+++ b/Planificare & cerințe proiect (ID + seria 15, 2021-2022) .docx
@@ -2386,6 +2386,256 @@
           </w:tcPr>
           <w:p>
             <w:pPr>
+              <w:widowControl w:val="0"/>
+              <w:spacing w:line="240" w:lineRule="auto"/>
+              <w:rPr>
+                <w:b w:val="1"/>
+                <w:sz w:val="18"/>
+                <w:szCs w:val="18"/>
+              </w:rPr>
+            </w:pPr>
+            <w:r>
+              <w:rPr>
+                <w:b w:val="1"/>
+                <w:sz w:val="18"/>
+                <w:szCs w:val="18"/>
+                <w:rtl w:val="0"/>
+              </w:rPr>
+              <w:t xml:space="preserve">Etapa 2 ( 0.5p )</w:t>
+            </w:r>
+          </w:p>
+          <w:p>
+            <w:pPr>
+              <w:widowControl w:val="0"/>
+              <w:spacing w:line="240" w:lineRule="auto"/>
+              <w:rPr>
+                <w:b w:val="1"/>
+                <w:sz w:val="18"/>
+                <w:szCs w:val="18"/>
+              </w:rPr>
+            </w:pPr>
+            <w:r>
+              <w:rPr>
+                <w:b w:val="1"/>
+                <w:sz w:val="18"/>
+                <w:szCs w:val="18"/>
+                <w:rtl w:val="0"/>
+              </w:rPr>
+              <w:t xml:space="preserve">Atentie - unele cerinte au enunt diferit pentru fiecare student (si sunt marcate printr-un link). Trebuie sa va inregistrati pe site pentru a le vedea.</w:t>
+            </w:r>
+          </w:p>
+          <w:p>
+            <w:pPr>
+              <w:widowControl w:val="0"/>
+              <w:spacing w:line="240" w:lineRule="auto"/>
+              <w:rPr>
+                <w:b w:val="1"/>
+                <w:sz w:val="18"/>
+                <w:szCs w:val="18"/>
+              </w:rPr>
+            </w:pPr>
+            <w:r>
+              <w:rPr>
+                <w:b w:val="1"/>
+                <w:sz w:val="18"/>
+                <w:szCs w:val="18"/>
+                <w:rtl w:val="0"/>
+              </w:rPr>
+              <w:t xml:space="preserve">Daca stilizarea dintr-o cerinta nu va place, puteti sa imi cereti o alta varianta (imi scrieti pe chat). Culorile din imaginile si videoclipurile date ca exemplu nu trebuie respectate (folositi culorile din schema cromatică aleasă de voi).</w:t>
+            </w:r>
+          </w:p>
+          <w:p>
+            <w:pPr>
+              <w:widowControl w:val="0"/>
+              <w:spacing w:line="240" w:lineRule="auto"/>
+              <w:rPr>
+                <w:sz w:val="18"/>
+                <w:szCs w:val="18"/>
+              </w:rPr>
+            </w:pPr>
+            <w:r>
+              <w:rPr>
+                <w:sz w:val="18"/>
+                <w:szCs w:val="18"/>
+                <w:rtl w:val="0"/>
+              </w:rPr>
+              <w:t xml:space="preserve">(0.025) Task schema cromatica: (</w:t>
+            </w:r>
+            <w:hyperlink r:id="rId13">
+              <w:r>
+                <w:rPr>
+                  <w:color w:val="1155cc"/>
+                  <w:sz w:val="18"/>
+                  <w:szCs w:val="18"/>
+                  <w:u w:val="single"/>
+                  <w:rtl w:val="0"/>
+                </w:rPr>
+                <w:t xml:space="preserve">cerință individuală</w:t>
+              </w:r>
+            </w:hyperlink>
+            <w:r>
+              <w:rPr>
+                <w:sz w:val="18"/>
+                <w:szCs w:val="18"/>
+                <w:rtl w:val="0"/>
+              </w:rPr>
+              <w:t xml:space="preserve">)</w:t>
+            </w:r>
+          </w:p>
+          <w:p>
+            <w:pPr>
+              <w:widowControl w:val="0"/>
+              <w:spacing w:line="240" w:lineRule="auto"/>
+              <w:rPr>
+                <w:sz w:val="18"/>
+                <w:szCs w:val="18"/>
+              </w:rPr>
+            </w:pPr>
+            <w:r>
+              <w:rPr>
+                <w:sz w:val="18"/>
+                <w:szCs w:val="18"/>
+                <w:rtl w:val="0"/>
+              </w:rPr>
+              <w:t xml:space="preserve">(0.15) Task layout:   (</w:t>
+            </w:r>
+            <w:hyperlink r:id="rId14">
+              <w:r>
+                <w:rPr>
+                  <w:color w:val="1155cc"/>
+                  <w:sz w:val="18"/>
+                  <w:szCs w:val="18"/>
+                  <w:u w:val="single"/>
+                  <w:rtl w:val="0"/>
+                </w:rPr>
+                <w:t xml:space="preserve">cerință individuală</w:t>
+              </w:r>
+            </w:hyperlink>
+            <w:r>
+              <w:rPr>
+                <w:sz w:val="18"/>
+                <w:szCs w:val="18"/>
+                <w:rtl w:val="0"/>
+              </w:rPr>
+              <w:t xml:space="preserve">)</w:t>
+            </w:r>
+          </w:p>
+          <w:p>
+            <w:pPr>
+              <w:widowControl w:val="0"/>
+              <w:spacing w:line="240" w:lineRule="auto"/>
+              <w:rPr>
+                <w:sz w:val="18"/>
+                <w:szCs w:val="18"/>
+              </w:rPr>
+            </w:pPr>
+            <w:r>
+              <w:rPr>
+                <w:sz w:val="18"/>
+                <w:szCs w:val="18"/>
+                <w:rtl w:val="0"/>
+              </w:rPr>
+              <w:t xml:space="preserve">(0.2) Task meniu: (</w:t>
+            </w:r>
+            <w:hyperlink r:id="rId15">
+              <w:r>
+                <w:rPr>
+                  <w:color w:val="1155cc"/>
+                  <w:sz w:val="18"/>
+                  <w:szCs w:val="18"/>
+                  <w:u w:val="single"/>
+                  <w:rtl w:val="0"/>
+                </w:rPr>
+                <w:t xml:space="preserve">cerință individuală</w:t>
+              </w:r>
+            </w:hyperlink>
+            <w:r>
+              <w:rPr>
+                <w:sz w:val="18"/>
+                <w:szCs w:val="18"/>
+                <w:rtl w:val="0"/>
+              </w:rPr>
+              <w:t xml:space="preserve">)</w:t>
+            </w:r>
+          </w:p>
+          <w:p>
+            <w:pPr>
+              <w:widowControl w:val="0"/>
+              <w:spacing w:line="240" w:lineRule="auto"/>
+              <w:rPr>
+                <w:sz w:val="18"/>
+                <w:szCs w:val="18"/>
+              </w:rPr>
+            </w:pPr>
+            <w:r>
+              <w:rPr>
+                <w:sz w:val="18"/>
+                <w:szCs w:val="18"/>
+                <w:rtl w:val="0"/>
+              </w:rPr>
+              <w:t xml:space="preserve">(0.05) Task taburi iframe:  (</w:t>
+            </w:r>
+            <w:hyperlink r:id="rId16">
+              <w:r>
+                <w:rPr>
+                  <w:color w:val="1155cc"/>
+                  <w:sz w:val="18"/>
+                  <w:szCs w:val="18"/>
+                  <w:u w:val="single"/>
+                  <w:rtl w:val="0"/>
+                </w:rPr>
+                <w:t xml:space="preserve">cerință individuală</w:t>
+              </w:r>
+            </w:hyperlink>
+            <w:r>
+              <w:rPr>
+                <w:sz w:val="18"/>
+                <w:szCs w:val="18"/>
+                <w:rtl w:val="0"/>
+              </w:rPr>
+              <w:t xml:space="preserve">)</w:t>
+            </w:r>
+          </w:p>
+          <w:p>
+            <w:pPr>
+              <w:widowControl w:val="0"/>
+              <w:spacing w:line="240" w:lineRule="auto"/>
+              <w:rPr>
+                <w:sz w:val="18"/>
+                <w:szCs w:val="18"/>
+              </w:rPr>
+            </w:pPr>
+            <w:r>
+              <w:rPr>
+                <w:sz w:val="18"/>
+                <w:szCs w:val="18"/>
+                <w:rtl w:val="0"/>
+              </w:rPr>
+              <w:t xml:space="preserve">(0.05) Link top:  (</w:t>
+            </w:r>
+            <w:hyperlink r:id="rId17">
+              <w:r>
+                <w:rPr>
+                  <w:color w:val="1155cc"/>
+                  <w:sz w:val="18"/>
+                  <w:szCs w:val="18"/>
+                  <w:u w:val="single"/>
+                  <w:rtl w:val="0"/>
+                </w:rPr>
+                <w:t xml:space="preserve">cerință individuală</w:t>
+              </w:r>
+            </w:hyperlink>
+            <w:r>
+              <w:rPr>
+                <w:sz w:val="18"/>
+                <w:szCs w:val="18"/>
+                <w:rtl w:val="0"/>
+              </w:rPr>
+              <w:t xml:space="preserve">)</w:t>
+            </w:r>
+          </w:p>
+          <w:p>
+            <w:pPr>
               <w:pageBreakBefore w:val="0"/>
               <w:widowControl w:val="0"/>
               <w:spacing w:line="240" w:lineRule="auto"/>
@@ -2395,6 +2645,14 @@
                 <w:szCs w:val="18"/>
               </w:rPr>
             </w:pPr>
+            <w:r>
+              <w:rPr>
+                <w:sz w:val="18"/>
+                <w:szCs w:val="18"/>
+                <w:rtl w:val="0"/>
+              </w:rPr>
+              <w:t xml:space="preserve">(0.025) Task iconuri și font extern. Folosiți in prima pagină a site-ului un font extern: Google API. Folosiți în pagină, într-un loc relevant un icon static și unul animat (separat de eventuale alte taskuri care cer așa ceva) din colecția Font Awesome</w:t>
+            </w:r>
             <w:r>
               <w:rPr>
                 <w:rtl w:val="0"/>
@@ -2415,7 +2673,6 @@
           </w:tcPr>
           <w:p>
             <w:pPr>
-              <w:pageBreakBefore w:val="0"/>
               <w:widowControl w:val="0"/>
               <w:spacing w:line="240" w:lineRule="auto"/>
               <w:rPr>
@@ -2423,6 +2680,51 @@
                 <w:szCs w:val="18"/>
               </w:rPr>
             </w:pPr>
+            <w:r>
+              <w:rPr>
+                <w:sz w:val="18"/>
+                <w:szCs w:val="18"/>
+                <w:rtl w:val="0"/>
+              </w:rPr>
+              <w:t xml:space="preserve">21.02.2022</w:t>
+            </w:r>
+          </w:p>
+          <w:p>
+            <w:pPr>
+              <w:widowControl w:val="0"/>
+              <w:spacing w:line="240" w:lineRule="auto"/>
+              <w:rPr>
+                <w:sz w:val="18"/>
+                <w:szCs w:val="18"/>
+              </w:rPr>
+            </w:pPr>
+            <w:r>
+              <w:rPr>
+                <w:sz w:val="18"/>
+                <w:szCs w:val="18"/>
+                <w:rtl w:val="0"/>
+              </w:rPr>
+              <w:t xml:space="preserve">-</w:t>
+            </w:r>
+          </w:p>
+          <w:p>
+            <w:pPr>
+              <w:pageBreakBefore w:val="0"/>
+              <w:widowControl w:val="0"/>
+              <w:spacing w:line="240" w:lineRule="auto"/>
+              <w:rPr>
+                <w:sz w:val="18"/>
+                <w:szCs w:val="18"/>
+              </w:rPr>
+            </w:pPr>
+            <w:r>
+              <w:rPr>
+                <w:sz w:val="18"/>
+                <w:szCs w:val="18"/>
+                <w:rtl w:val="0"/>
+              </w:rPr>
+              <w:t xml:space="preserve">03.03.2022</w:t>
+            </w:r>
             <w:r>
               <w:rPr>
                 <w:rtl w:val="0"/>
@@ -2465,6 +2767,76 @@
             </w:pPr>
             <w:r>
               <w:rPr>
+                <w:sz w:val="18"/>
+                <w:szCs w:val="18"/>
+                <w:rtl w:val="0"/>
+              </w:rPr>
+              <w:t xml:space="preserve">04.03.2022</w:t>
+            </w:r>
+          </w:p>
+          <w:p>
+            <w:pPr>
+              <w:keepNext w:val="0"/>
+              <w:keepLines w:val="0"/>
+              <w:pageBreakBefore w:val="0"/>
+              <w:widowControl w:val="0"/>
+              <w:pBdr>
+                <w:top w:space="0" w:sz="0" w:val="nil"/>
+                <w:left w:space="0" w:sz="0" w:val="nil"/>
+                <w:bottom w:space="0" w:sz="0" w:val="nil"/>
+                <w:right w:space="0" w:sz="0" w:val="nil"/>
+                <w:between w:space="0" w:sz="0" w:val="nil"/>
+              </w:pBdr>
+              <w:shd w:fill="auto" w:val="clear"/>
+              <w:spacing w:after="0" w:before="0" w:line="240" w:lineRule="auto"/>
+              <w:ind w:left="0" w:right="0" w:firstLine="0"/>
+              <w:jc w:val="left"/>
+              <w:rPr>
+                <w:sz w:val="18"/>
+                <w:szCs w:val="18"/>
+              </w:rPr>
+            </w:pPr>
+            <w:r>
+              <w:rPr>
+                <w:sz w:val="18"/>
+                <w:szCs w:val="18"/>
+                <w:rtl w:val="0"/>
+              </w:rPr>
+              <w:t xml:space="preserve">-</w:t>
+            </w:r>
+          </w:p>
+          <w:p>
+            <w:pPr>
+              <w:keepNext w:val="0"/>
+              <w:keepLines w:val="0"/>
+              <w:pageBreakBefore w:val="0"/>
+              <w:widowControl w:val="0"/>
+              <w:pBdr>
+                <w:top w:space="0" w:sz="0" w:val="nil"/>
+                <w:left w:space="0" w:sz="0" w:val="nil"/>
+                <w:bottom w:space="0" w:sz="0" w:val="nil"/>
+                <w:right w:space="0" w:sz="0" w:val="nil"/>
+                <w:between w:space="0" w:sz="0" w:val="nil"/>
+              </w:pBdr>
+              <w:shd w:fill="auto" w:val="clear"/>
+              <w:spacing w:after="0" w:before="0" w:line="240" w:lineRule="auto"/>
+              <w:ind w:left="0" w:right="0" w:firstLine="0"/>
+              <w:jc w:val="left"/>
+              <w:rPr>
+                <w:sz w:val="18"/>
+                <w:szCs w:val="18"/>
+              </w:rPr>
+            </w:pPr>
+            <w:r>
+              <w:rPr>
+                <w:sz w:val="18"/>
+                <w:szCs w:val="18"/>
+                <w:rtl w:val="0"/>
+              </w:rPr>
+              <w:t xml:space="preserve">06.03.2022</w:t>
+            </w:r>
+            <w:r>
+              <w:rPr>
                 <w:rtl w:val="0"/>
               </w:rPr>
             </w:r>
@@ -2505,8 +2877,11 @@
             </w:pPr>
             <w:r>
               <w:rPr>
-                <w:rtl w:val="0"/>
-              </w:rPr>
+                <w:sz w:val="18"/>
+                <w:szCs w:val="18"/>
+                <w:rtl w:val="0"/>
+              </w:rPr>
+              <w:t xml:space="preserve">07.03.2022</w:t>
             </w:r>
           </w:p>
         </w:tc>
@@ -3186,7 +3561,7 @@
       </w:r>
     </w:p>
     <w:sectPr>
-      <w:headerReference r:id="rId13" w:type="default"/>
+      <w:headerReference r:id="rId18" w:type="default"/>
       <w:pgSz w:h="15840" w:w="12240" w:orient="portrait"/>
       <w:pgMar w:bottom="1440" w:top="1440" w:left="1440" w:right="1440" w:header="720" w:footer="720"/>
       <w:pgNumType w:start="1"/>

</xml_diff>